<commit_message>
FIX if bookmarkEnd not in paragraph
</commit_message>
<xml_diff>
--- a/tests/bookmark removed.docx
+++ b/tests/bookmark removed.docx
@@ -77,7 +77,6 @@
                                 <w:lang w:val="en-US"/>
                               </w:rPr>
                             </w:pPr>
-                            <w:bookmarkStart w:id="1" w:name="box_bkm_multi_line"/>
                             <w:r>
                               <w:rPr>
                                 <w:lang w:val="en-US"/>
@@ -88,101 +87,34 @@
                               <w:rPr>
                                 <w:lang w:val="en-US"/>
                               </w:rPr>
-                              <w:t>3</w:t>
+                              <w:t xml:space="preserve">2 </w:t>
                             </w:r>
                             <w:r>
                               <w:rPr>
                                 <w:lang w:val="en-US"/>
                               </w:rPr>
-                              <w:t xml:space="preserve"> </w:t>
+                              <w:t>w</w:t>
                             </w:r>
                             <w:r>
                               <w:rPr>
                                 <w:lang w:val="en-US"/>
                               </w:rPr>
-                              <w:t>i</w:t>
+                              <w:t xml:space="preserve">ith </w:t>
                             </w:r>
+                            <w:bookmarkStart w:id="0" w:name="box_bkm_in_paragraph"/>
                             <w:r>
                               <w:rPr>
                                 <w:lang w:val="en-US"/>
                               </w:rPr>
-                              <w:t>n multi par bkm</w:t>
+                              <w:t xml:space="preserve">bkm </w:t>
                             </w:r>
-                          </w:p>
-                          <w:p>
-                            <w:pPr>
-                              <w:rPr>
-                                <w:lang w:val="en-US"/>
-                              </w:rPr>
-                            </w:pPr>
+                            <w:bookmarkEnd w:id="0"/>
                             <w:r>
                               <w:rPr>
                                 <w:lang w:val="en-US"/>
                               </w:rPr>
-                              <w:t xml:space="preserve">Box line </w:t>
+                              <w:t>in paragraph</w:t>
                             </w:r>
-                            <w:r>
-                              <w:rPr>
-                                <w:lang w:val="en-US"/>
-                              </w:rPr>
-                              <w:t>4</w:t>
-                            </w:r>
-                            <w:r>
-                              <w:rPr>
-                                <w:lang w:val="en-US"/>
-                              </w:rPr>
-                              <w:t xml:space="preserve"> </w:t>
-                            </w:r>
-                            <w:r>
-                              <w:rPr>
-                                <w:lang w:val="en-US"/>
-                              </w:rPr>
-                              <w:t>i</w:t>
-                            </w:r>
-                            <w:r>
-                              <w:rPr>
-                                <w:lang w:val="en-US"/>
-                              </w:rPr>
-                              <w:t>n multi par bkm</w:t>
-                            </w:r>
-                          </w:p>
-                          <w:p>
-                            <w:pPr>
-                              <w:rPr>
-                                <w:lang w:val="en-US"/>
-                              </w:rPr>
-                            </w:pPr>
-                            <w:r>
-                              <w:rPr>
-                                <w:lang w:val="en-US"/>
-                              </w:rPr>
-                              <w:t xml:space="preserve">Box line </w:t>
-                            </w:r>
-                            <w:r>
-                              <w:rPr>
-                                <w:lang w:val="en-US"/>
-                              </w:rPr>
-                              <w:t>5</w:t>
-                            </w:r>
-                            <w:r>
-                              <w:rPr>
-                                <w:lang w:val="en-US"/>
-                              </w:rPr>
-                              <w:t xml:space="preserve"> </w:t>
-                            </w:r>
-                            <w:r>
-                              <w:rPr>
-                                <w:lang w:val="en-US"/>
-                              </w:rPr>
-                              <w:t>i</w:t>
-                            </w:r>
-                            <w:r>
-                              <w:rPr>
-                                <w:lang w:val="en-US"/>
-                              </w:rPr>
-                              <w:t>n multi par bkm</w:t>
-                            </w:r>
-                            <w:bookmarkEnd w:id="1"/>
                           </w:p>
                           <w:p>
                             <w:pPr>
@@ -293,119 +225,6 @@
                           <w:lang w:val="en-US"/>
                         </w:rPr>
                       </w:pPr>
-                      <w:bookmarkStart w:id="3" w:name="box_bkm_multi_line"/>
-                      <w:r>
-                        <w:rPr>
-                          <w:lang w:val="en-US"/>
-                        </w:rPr>
-                        <w:t xml:space="preserve">Box line </w:t>
-                      </w:r>
-                      <w:r>
-                        <w:rPr>
-                          <w:lang w:val="en-US"/>
-                        </w:rPr>
-                        <w:t>3</w:t>
-                      </w:r>
-                      <w:r>
-                        <w:rPr>
-                          <w:lang w:val="en-US"/>
-                        </w:rPr>
-                        <w:t xml:space="preserve"> </w:t>
-                      </w:r>
-                      <w:r>
-                        <w:rPr>
-                          <w:lang w:val="en-US"/>
-                        </w:rPr>
-                        <w:t>i</w:t>
-                      </w:r>
-                      <w:r>
-                        <w:rPr>
-                          <w:lang w:val="en-US"/>
-                        </w:rPr>
-                        <w:t>n multi par bkm</w:t>
-                      </w:r>
-                    </w:p>
-                    <w:p>
-                      <w:pPr>
-                        <w:rPr>
-                          <w:lang w:val="en-US"/>
-                        </w:rPr>
-                      </w:pPr>
-                      <w:r>
-                        <w:rPr>
-                          <w:lang w:val="en-US"/>
-                        </w:rPr>
-                        <w:t xml:space="preserve">Box line </w:t>
-                      </w:r>
-                      <w:r>
-                        <w:rPr>
-                          <w:lang w:val="en-US"/>
-                        </w:rPr>
-                        <w:t>4</w:t>
-                      </w:r>
-                      <w:r>
-                        <w:rPr>
-                          <w:lang w:val="en-US"/>
-                        </w:rPr>
-                        <w:t xml:space="preserve"> </w:t>
-                      </w:r>
-                      <w:r>
-                        <w:rPr>
-                          <w:lang w:val="en-US"/>
-                        </w:rPr>
-                        <w:t>i</w:t>
-                      </w:r>
-                      <w:r>
-                        <w:rPr>
-                          <w:lang w:val="en-US"/>
-                        </w:rPr>
-                        <w:t>n multi par bkm</w:t>
-                      </w:r>
-                    </w:p>
-                    <w:p>
-                      <w:pPr>
-                        <w:rPr>
-                          <w:lang w:val="en-US"/>
-                        </w:rPr>
-                      </w:pPr>
-                      <w:r>
-                        <w:rPr>
-                          <w:lang w:val="en-US"/>
-                        </w:rPr>
-                        <w:t xml:space="preserve">Box line </w:t>
-                      </w:r>
-                      <w:r>
-                        <w:rPr>
-                          <w:lang w:val="en-US"/>
-                        </w:rPr>
-                        <w:t>5</w:t>
-                      </w:r>
-                      <w:r>
-                        <w:rPr>
-                          <w:lang w:val="en-US"/>
-                        </w:rPr>
-                        <w:t xml:space="preserve"> </w:t>
-                      </w:r>
-                      <w:r>
-                        <w:rPr>
-                          <w:lang w:val="en-US"/>
-                        </w:rPr>
-                        <w:t>i</w:t>
-                      </w:r>
-                      <w:r>
-                        <w:rPr>
-                          <w:lang w:val="en-US"/>
-                        </w:rPr>
-                        <w:t>n multi par bkm</w:t>
-                      </w:r>
-                      <w:bookmarkEnd w:id="3"/>
-                    </w:p>
-                    <w:p>
-                      <w:pPr>
-                        <w:rPr>
-                          <w:lang w:val="en-US"/>
-                        </w:rPr>
-                      </w:pPr>
                       <w:r>
                         <w:rPr>
                           <w:lang w:val="en-US"/>
@@ -440,32 +259,6 @@
           <w:lang w:val="en-US"/>
         </w:rPr>
       </w:pPr>
-      <w:r>
-        <w:rPr>
-          <w:lang w:val="en-US"/>
-        </w:rPr>
-        <w:t>Line 2 w</w:t>
-      </w:r>
-      <w:r>
-        <w:rPr>
-          <w:lang w:val="en-US"/>
-        </w:rPr>
-        <w:t xml:space="preserve">ith </w:t>
-      </w:r>
-      <w:bookmarkStart w:id="4" w:name="bkm_in_paragraph"/>
-      <w:r>
-        <w:rPr>
-          <w:lang w:val="en-US"/>
-        </w:rPr>
-        <w:t xml:space="preserve">bkm </w:t>
-      </w:r>
-      <w:bookmarkEnd w:id="4"/>
-      <w:r>
-        <w:rPr>
-          <w:lang w:val="en-US"/>
-        </w:rPr>
-        <w:t>in paragraph</w:t>
-      </w:r>
     </w:p>
     <w:p>
       <w:pPr>
@@ -473,32 +266,9 @@
           <w:lang w:val="en-US"/>
         </w:rPr>
       </w:pPr>
-      <w:bookmarkStart w:id="5" w:name="bkm_multi_line"/>
-      <w:r>
-        <w:rPr>
-          <w:lang w:val="en-US"/>
-        </w:rPr>
-        <w:t>Li</w:t>
-      </w:r>
-      <w:r>
-        <w:rPr>
-          <w:lang w:val="en-US"/>
-        </w:rPr>
-        <w:t>n</w:t>
-      </w:r>
-      <w:r>
-        <w:rPr>
-          <w:lang w:val="en-US"/>
-        </w:rPr>
-        <w:t xml:space="preserve">e </w:t>
-      </w:r>
-      <w:r>
-        <w:rPr>
-          <w:lang w:val="en-US"/>
-        </w:rPr>
-        <w:t>3</w:t>
-      </w:r>
+      <w:bookmarkStart w:id="5" w:name="bkm_end_not_paragraph"/>
     </w:p>
+    <w:bookmarkEnd w:id="5"/>
     <w:p>
       <w:pPr>
         <w:rPr>
@@ -516,7 +286,27 @@
         <w:rPr>
           <w:lang w:val="en-US"/>
         </w:rPr>
-        <w:br w:type="page"/>
+        <w:t>Line 2 w</w:t>
+      </w:r>
+      <w:r>
+        <w:rPr>
+          <w:lang w:val="en-US"/>
+        </w:rPr>
+        <w:t xml:space="preserve">ith </w:t>
+      </w:r>
+      <w:bookmarkStart w:id="6" w:name="bkm_in_paragraph"/>
+      <w:r>
+        <w:rPr>
+          <w:lang w:val="en-US"/>
+        </w:rPr>
+        <w:t xml:space="preserve">bkm </w:t>
+      </w:r>
+      <w:bookmarkEnd w:id="6"/>
+      <w:r>
+        <w:rPr>
+          <w:lang w:val="en-US"/>
+        </w:rPr>
+        <w:t>in paragraph</w:t>
       </w:r>
     </w:p>
     <w:p>
@@ -525,6 +315,58 @@
           <w:lang w:val="en-US"/>
         </w:rPr>
       </w:pPr>
+      <w:bookmarkStart w:id="4" w:name="bkm_multi_line"/>
+      <w:r>
+        <w:rPr>
+          <w:lang w:val="en-US"/>
+        </w:rPr>
+        <w:t>Li</w:t>
+      </w:r>
+      <w:r>
+        <w:rPr>
+          <w:lang w:val="en-US"/>
+        </w:rPr>
+        <w:t>n</w:t>
+      </w:r>
+      <w:r>
+        <w:rPr>
+          <w:lang w:val="en-US"/>
+        </w:rPr>
+        <w:t xml:space="preserve">e </w:t>
+      </w:r>
+      <w:r>
+        <w:rPr>
+          <w:lang w:val="en-US"/>
+        </w:rPr>
+        <w:t>3</w:t>
+      </w:r>
+    </w:p>
+    <w:p>
+      <w:pPr>
+        <w:rPr>
+          <w:lang w:val="en-US"/>
+        </w:rPr>
+      </w:pPr>
+    </w:p>
+    <w:p>
+      <w:pPr>
+        <w:rPr>
+          <w:lang w:val="en-US"/>
+        </w:rPr>
+      </w:pPr>
+      <w:r>
+        <w:rPr>
+          <w:lang w:val="en-US"/>
+        </w:rPr>
+        <w:br w:type="page"/>
+      </w:r>
+    </w:p>
+    <w:p>
+      <w:pPr>
+        <w:rPr>
+          <w:lang w:val="en-US"/>
+        </w:rPr>
+      </w:pPr>
       <w:r>
         <w:rPr>
           <w:lang w:val="en-US"/>
@@ -538,16 +380,16 @@
         </w:rPr>
         <w:t>4</w:t>
       </w:r>
-      <w:bookmarkEnd w:id="5"/>
+      <w:bookmarkEnd w:id="4"/>
     </w:p>
     <w:sectPr>
       <w:headerReference w:type="default" r:id="rId6"/>
       <w:footerReference w:type="default" r:id="rId7"/>
+      <w:type w:val="continuous"/>
       <w:pgSz w:w="11906" w:h="16838"/>
       <w:pgMar w:top="1417" w:right="1417" w:bottom="1417" w:left="1417" w:header="708" w:footer="708" w:gutter="0"/>
       <w:cols w:space="708"/>
       <w:docGrid w:linePitch="360"/>
-      <w:type w:val="continuous"/>
     </w:sectPr>
   </w:body>
 </w:document>

</xml_diff>